<commit_message>
contribution and feature list updated along with admin user id pass
</commit_message>
<xml_diff>
--- a/Contribution & Feature List.docx
+++ b/Contribution & Feature List.docx
@@ -1,6 +1,6 @@
 
 <file path=word/document.xml><?xml version="1.0" encoding="utf-8"?>
-<w:document xmlns:wpc="http://schemas.microsoft.com/office/word/2010/wordprocessingCanvas" xmlns:mc="http://schemas.openxmlformats.org/markup-compatibility/2006" xmlns:o="urn:schemas-microsoft-com:office:office" xmlns:r="http://schemas.openxmlformats.org/officeDocument/2006/relationships" xmlns:m="http://schemas.openxmlformats.org/officeDocument/2006/math" xmlns:v="urn:schemas-microsoft-com:vml" xmlns:wp14="http://schemas.microsoft.com/office/word/2010/wordprocessingDrawing" xmlns:wp="http://schemas.openxmlformats.org/drawingml/2006/wordprocessingDrawing" xmlns:w10="urn:schemas-microsoft-com:office:word" xmlns:w="http://schemas.openxmlformats.org/wordprocessingml/2006/main" xmlns:w14="http://schemas.microsoft.com/office/word/2010/wordml" xmlns:w15="http://schemas.microsoft.com/office/word/2012/wordml" xmlns:wpg="http://schemas.microsoft.com/office/word/2010/wordprocessingGroup" xmlns:wpi="http://schemas.microsoft.com/office/word/2010/wordprocessingInk" xmlns:wne="http://schemas.microsoft.com/office/word/2006/wordml" xmlns:wps="http://schemas.microsoft.com/office/word/2010/wordprocessingShape" mc:Ignorable="w14 w15 wp14">
+<w:document xmlns:wpc="http://schemas.microsoft.com/office/word/2010/wordprocessingCanvas" xmlns:cx="http://schemas.microsoft.com/office/drawing/2014/chartex" xmlns:cx1="http://schemas.microsoft.com/office/drawing/2015/9/8/chartex" xmlns:cx2="http://schemas.microsoft.com/office/drawing/2015/10/21/chartex" xmlns:cx3="http://schemas.microsoft.com/office/drawing/2016/5/9/chartex" xmlns:cx4="http://schemas.microsoft.com/office/drawing/2016/5/10/chartex" xmlns:cx5="http://schemas.microsoft.com/office/drawing/2016/5/11/chartex" xmlns:cx6="http://schemas.microsoft.com/office/drawing/2016/5/12/chartex" xmlns:cx7="http://schemas.microsoft.com/office/drawing/2016/5/13/chartex" xmlns:cx8="http://schemas.microsoft.com/office/drawing/2016/5/14/chartex" xmlns:mc="http://schemas.openxmlformats.org/markup-compatibility/2006" xmlns:aink="http://schemas.microsoft.com/office/drawing/2016/ink" xmlns:am3d="http://schemas.microsoft.com/office/drawing/2017/model3d" xmlns:o="urn:schemas-microsoft-com:office:office" xmlns:r="http://schemas.openxmlformats.org/officeDocument/2006/relationships" xmlns:m="http://schemas.openxmlformats.org/officeDocument/2006/math" xmlns:v="urn:schemas-microsoft-com:vml" xmlns:wp14="http://schemas.microsoft.com/office/word/2010/wordprocessingDrawing" xmlns:wp="http://schemas.openxmlformats.org/drawingml/2006/wordprocessingDrawing" xmlns:w10="urn:schemas-microsoft-com:office:word" xmlns:w="http://schemas.openxmlformats.org/wordprocessingml/2006/main" xmlns:w14="http://schemas.microsoft.com/office/word/2010/wordml" xmlns:w15="http://schemas.microsoft.com/office/word/2012/wordml" xmlns:w16cid="http://schemas.microsoft.com/office/word/2016/wordml/cid" xmlns:w16se="http://schemas.microsoft.com/office/word/2015/wordml/symex" xmlns:wpg="http://schemas.microsoft.com/office/word/2010/wordprocessingGroup" xmlns:wpi="http://schemas.microsoft.com/office/word/2010/wordprocessingInk" xmlns:wne="http://schemas.microsoft.com/office/word/2006/wordml" xmlns:wps="http://schemas.microsoft.com/office/word/2010/wordprocessingShape" mc:Ignorable="w14 w15 w16se w16cid wp14">
   <w:body>
     <w:p>
       <w:pPr>
@@ -19,7 +19,15 @@
     </w:p>
     <w:p>
       <w:r>
-        <w:t>Done by: Jamilush Siam (</w:t>
+        <w:t xml:space="preserve">Done by: </w:t>
+      </w:r>
+      <w:proofErr w:type="spellStart"/>
+      <w:r>
+        <w:t>Jamilush</w:t>
+      </w:r>
+      <w:proofErr w:type="spellEnd"/>
+      <w:r>
+        <w:t xml:space="preserve"> Siam (</w:t>
       </w:r>
       <w:hyperlink r:id="rId6" w:history="1">
         <w:r>
@@ -110,7 +118,15 @@
         </w:numPr>
       </w:pPr>
       <w:r>
-        <w:t>Remember me feature: when selected, the user do not need to give the id, password again to log into the system. It was done with cookies.</w:t>
+        <w:t xml:space="preserve">Remember me feature: when selected, the user </w:t>
+      </w:r>
+      <w:proofErr w:type="gramStart"/>
+      <w:r>
+        <w:t>do</w:t>
+      </w:r>
+      <w:proofErr w:type="gramEnd"/>
+      <w:r>
+        <w:t xml:space="preserve"> not need to give the id, password again to log into the system. It was done with cookies.</w:t>
       </w:r>
     </w:p>
     <w:p>
@@ -134,19 +150,32 @@
         </w:numPr>
       </w:pPr>
       <w:r>
-        <w:t>The foods will automatically move in a circle and also there is a right arrow and left arrow so that user can also control. It was done with JavaScript.</w:t>
-      </w:r>
-    </w:p>
-    <w:p>
-      <w:pPr>
-        <w:pStyle w:val="ListParagraph"/>
-        <w:numPr>
-          <w:ilvl w:val="0"/>
-          <w:numId w:val="1"/>
-        </w:numPr>
-      </w:pPr>
-      <w:r>
-        <w:t>Also if a user places the mouse pointer above a picture of the food, the food rotation will stop and the mouse pointer will change.</w:t>
+        <w:t xml:space="preserve">The foods will automatically move in a circle </w:t>
+      </w:r>
+      <w:proofErr w:type="gramStart"/>
+      <w:r>
+        <w:t>and also</w:t>
+      </w:r>
+      <w:proofErr w:type="gramEnd"/>
+      <w:r>
+        <w:t xml:space="preserve"> there is a right arrow and left arrow so that user can also control. It was done with JavaScript.</w:t>
+      </w:r>
+    </w:p>
+    <w:p>
+      <w:pPr>
+        <w:pStyle w:val="ListParagraph"/>
+        <w:numPr>
+          <w:ilvl w:val="0"/>
+          <w:numId w:val="1"/>
+        </w:numPr>
+      </w:pPr>
+      <w:proofErr w:type="gramStart"/>
+      <w:r>
+        <w:t>Also</w:t>
+      </w:r>
+      <w:proofErr w:type="gramEnd"/>
+      <w:r>
+        <w:t xml:space="preserve"> if a user places the mouse pointer above a picture of the food, the food rotation will stop and the mouse pointer will change.</w:t>
       </w:r>
     </w:p>
     <w:p>
@@ -170,19 +199,32 @@
         </w:numPr>
       </w:pPr>
       <w:r>
-        <w:t xml:space="preserve">In the food details section the user can rate that food. </w:t>
-      </w:r>
-    </w:p>
-    <w:p>
-      <w:pPr>
-        <w:pStyle w:val="ListParagraph"/>
-        <w:numPr>
-          <w:ilvl w:val="0"/>
-          <w:numId w:val="1"/>
-        </w:numPr>
-      </w:pPr>
-      <w:r>
-        <w:t>Also he will be able to see the updated rating in that page of that food.</w:t>
+        <w:t xml:space="preserve">In the food details </w:t>
+      </w:r>
+      <w:proofErr w:type="gramStart"/>
+      <w:r>
+        <w:t>section</w:t>
+      </w:r>
+      <w:proofErr w:type="gramEnd"/>
+      <w:r>
+        <w:t xml:space="preserve"> the user can rate that food. </w:t>
+      </w:r>
+    </w:p>
+    <w:p>
+      <w:pPr>
+        <w:pStyle w:val="ListParagraph"/>
+        <w:numPr>
+          <w:ilvl w:val="0"/>
+          <w:numId w:val="1"/>
+        </w:numPr>
+      </w:pPr>
+      <w:proofErr w:type="gramStart"/>
+      <w:r>
+        <w:t>Also</w:t>
+      </w:r>
+      <w:proofErr w:type="gramEnd"/>
+      <w:r>
+        <w:t xml:space="preserve"> he will be able to see the updated rating in that page of that food.</w:t>
       </w:r>
     </w:p>
     <w:p>
@@ -292,8 +334,13 @@
           <w:numId w:val="1"/>
         </w:numPr>
       </w:pPr>
-      <w:r>
-        <w:t xml:space="preserve">Also he will be able to see the total number of items added to the cart in real time. </w:t>
+      <w:proofErr w:type="gramStart"/>
+      <w:r>
+        <w:t>Also</w:t>
+      </w:r>
+      <w:proofErr w:type="gramEnd"/>
+      <w:r>
+        <w:t xml:space="preserve"> he will be able to see the total number of items added to the cart in real time. </w:t>
       </w:r>
     </w:p>
     <w:p>
@@ -354,9 +401,180 @@
       </w:pPr>
       <w:r>
         <w:t>User can view his whole order history.</w:t>
+      </w:r>
+    </w:p>
+    <w:p/>
+    <w:p/>
+    <w:p>
+      <w:pPr>
+        <w:rPr>
+          <w:b/>
+          <w:sz w:val="44"/>
+        </w:rPr>
+      </w:pPr>
+      <w:r>
+        <w:rPr>
+          <w:b/>
+          <w:sz w:val="44"/>
+        </w:rPr>
+        <w:lastRenderedPageBreak/>
+        <w:t>Admin</w:t>
+      </w:r>
+      <w:r>
+        <w:rPr>
+          <w:b/>
+          <w:sz w:val="44"/>
+        </w:rPr>
+        <w:t xml:space="preserve"> Side:</w:t>
+      </w:r>
+    </w:p>
+    <w:p>
+      <w:r>
+        <w:t xml:space="preserve">Done by: </w:t>
+      </w:r>
+      <w:proofErr w:type="spellStart"/>
+      <w:proofErr w:type="gramStart"/>
+      <w:r>
+        <w:t>Das,Amit</w:t>
+      </w:r>
+      <w:proofErr w:type="spellEnd"/>
+      <w:proofErr w:type="gramEnd"/>
+      <w:r>
+        <w:t xml:space="preserve"> </w:t>
+      </w:r>
+      <w:proofErr w:type="spellStart"/>
+      <w:r>
+        <w:t>kumer</w:t>
+      </w:r>
+      <w:proofErr w:type="spellEnd"/>
+      <w:r>
+        <w:t xml:space="preserve"> (</w:t>
+      </w:r>
+      <w:hyperlink r:id="rId7" w:history="1">
+        <w:r>
+          <w:rPr>
+            <w:rStyle w:val="Hyperlink"/>
+          </w:rPr>
+          <w:t>https://github.com/Amit1133</w:t>
+        </w:r>
+      </w:hyperlink>
+      <w:r>
+        <w:t>)</w:t>
+      </w:r>
+    </w:p>
+    <w:p/>
+    <w:p>
+      <w:pPr>
+        <w:rPr>
+          <w:b/>
+        </w:rPr>
+      </w:pPr>
+      <w:r>
+        <w:rPr>
+          <w:b/>
+        </w:rPr>
+        <w:t>Features:</w:t>
+      </w:r>
+    </w:p>
+    <w:p>
+      <w:r>
+        <w:t>1.basic crud are done in all usable table</w:t>
+      </w:r>
+    </w:p>
+    <w:p>
+      <w:r>
+        <w:t xml:space="preserve">2.now delete option will no longer delete user data anymore. It will change the </w:t>
+      </w:r>
+      <w:proofErr w:type="spellStart"/>
+      <w:r>
+        <w:t>status..so</w:t>
+      </w:r>
+      <w:proofErr w:type="spellEnd"/>
+      <w:r>
+        <w:t xml:space="preserve"> that we can use this data for future purpose.</w:t>
       </w:r>
       <w:bookmarkStart w:id="0" w:name="_GoBack"/>
       <w:bookmarkEnd w:id="0"/>
+    </w:p>
+    <w:p/>
+    <w:p>
+      <w:pPr>
+        <w:rPr>
+          <w:b/>
+          <w:sz w:val="44"/>
+        </w:rPr>
+      </w:pPr>
+      <w:r>
+        <w:rPr>
+          <w:b/>
+          <w:sz w:val="44"/>
+        </w:rPr>
+        <w:t>Admin</w:t>
+      </w:r>
+      <w:r>
+        <w:rPr>
+          <w:b/>
+          <w:sz w:val="44"/>
+        </w:rPr>
+        <w:t xml:space="preserve"> Side</w:t>
+      </w:r>
+      <w:r>
+        <w:rPr>
+          <w:b/>
+          <w:sz w:val="44"/>
+        </w:rPr>
+        <w:t xml:space="preserve"> &amp; Customer side</w:t>
+      </w:r>
+      <w:r>
+        <w:rPr>
+          <w:b/>
+          <w:sz w:val="44"/>
+        </w:rPr>
+        <w:t>:</w:t>
+      </w:r>
+    </w:p>
+    <w:p>
+      <w:r>
+        <w:t xml:space="preserve">Done by: </w:t>
+      </w:r>
+      <w:proofErr w:type="spellStart"/>
+      <w:proofErr w:type="gramStart"/>
+      <w:r>
+        <w:t>Raj,Mahmud</w:t>
+      </w:r>
+      <w:proofErr w:type="spellEnd"/>
+      <w:proofErr w:type="gramEnd"/>
+      <w:r>
+        <w:t xml:space="preserve"> (</w:t>
+      </w:r>
+      <w:hyperlink r:id="rId8" w:history="1">
+        <w:r>
+          <w:rPr>
+            <w:rStyle w:val="Hyperlink"/>
+          </w:rPr>
+          <w:t>https://github.com/RajMahmud</w:t>
+        </w:r>
+      </w:hyperlink>
+      <w:r>
+        <w:t>)</w:t>
+      </w:r>
+    </w:p>
+    <w:p>
+      <w:r>
+        <w:t xml:space="preserve">In admin side did the edit table mechanism and </w:t>
+      </w:r>
+      <w:r>
+        <w:t xml:space="preserve">in </w:t>
+      </w:r>
+      <w:r>
+        <w:t>customer side</w:t>
+      </w:r>
+      <w:r>
+        <w:t>,</w:t>
+      </w:r>
+      <w:r>
+        <w:t xml:space="preserve"> helped by sharing idea.</w:t>
+      </w:r>
     </w:p>
     <w:sectPr>
       <w:pgSz w:w="12240" w:h="15840"/>
@@ -369,8 +587,8 @@
 </file>
 
 <file path=word/numbering.xml><?xml version="1.0" encoding="utf-8"?>
-<w:numbering xmlns:wpc="http://schemas.microsoft.com/office/word/2010/wordprocessingCanvas" xmlns:mc="http://schemas.openxmlformats.org/markup-compatibility/2006" xmlns:o="urn:schemas-microsoft-com:office:office" xmlns:r="http://schemas.openxmlformats.org/officeDocument/2006/relationships" xmlns:m="http://schemas.openxmlformats.org/officeDocument/2006/math" xmlns:v="urn:schemas-microsoft-com:vml" xmlns:wp14="http://schemas.microsoft.com/office/word/2010/wordprocessingDrawing" xmlns:wp="http://schemas.openxmlformats.org/drawingml/2006/wordprocessingDrawing" xmlns:w10="urn:schemas-microsoft-com:office:word" xmlns:w="http://schemas.openxmlformats.org/wordprocessingml/2006/main" xmlns:w14="http://schemas.microsoft.com/office/word/2010/wordml" xmlns:w15="http://schemas.microsoft.com/office/word/2012/wordml" xmlns:wpg="http://schemas.microsoft.com/office/word/2010/wordprocessingGroup" xmlns:wpi="http://schemas.microsoft.com/office/word/2010/wordprocessingInk" xmlns:wne="http://schemas.microsoft.com/office/word/2006/wordml" xmlns:wps="http://schemas.microsoft.com/office/word/2010/wordprocessingShape" mc:Ignorable="w14 w15 wp14">
-  <w:abstractNum w:abstractNumId="0">
+<w:numbering xmlns:wpc="http://schemas.microsoft.com/office/word/2010/wordprocessingCanvas" xmlns:cx="http://schemas.microsoft.com/office/drawing/2014/chartex" xmlns:cx1="http://schemas.microsoft.com/office/drawing/2015/9/8/chartex" xmlns:cx2="http://schemas.microsoft.com/office/drawing/2015/10/21/chartex" xmlns:cx3="http://schemas.microsoft.com/office/drawing/2016/5/9/chartex" xmlns:cx4="http://schemas.microsoft.com/office/drawing/2016/5/10/chartex" xmlns:cx5="http://schemas.microsoft.com/office/drawing/2016/5/11/chartex" xmlns:cx6="http://schemas.microsoft.com/office/drawing/2016/5/12/chartex" xmlns:cx7="http://schemas.microsoft.com/office/drawing/2016/5/13/chartex" xmlns:cx8="http://schemas.microsoft.com/office/drawing/2016/5/14/chartex" xmlns:mc="http://schemas.openxmlformats.org/markup-compatibility/2006" xmlns:aink="http://schemas.microsoft.com/office/drawing/2016/ink" xmlns:am3d="http://schemas.microsoft.com/office/drawing/2017/model3d" xmlns:o="urn:schemas-microsoft-com:office:office" xmlns:r="http://schemas.openxmlformats.org/officeDocument/2006/relationships" xmlns:m="http://schemas.openxmlformats.org/officeDocument/2006/math" xmlns:v="urn:schemas-microsoft-com:vml" xmlns:wp14="http://schemas.microsoft.com/office/word/2010/wordprocessingDrawing" xmlns:wp="http://schemas.openxmlformats.org/drawingml/2006/wordprocessingDrawing" xmlns:w10="urn:schemas-microsoft-com:office:word" xmlns:w="http://schemas.openxmlformats.org/wordprocessingml/2006/main" xmlns:w14="http://schemas.microsoft.com/office/word/2010/wordml" xmlns:w15="http://schemas.microsoft.com/office/word/2012/wordml" xmlns:w16cid="http://schemas.microsoft.com/office/word/2016/wordml/cid" xmlns:w16se="http://schemas.microsoft.com/office/word/2015/wordml/symex" xmlns:wpg="http://schemas.microsoft.com/office/word/2010/wordprocessingGroup" xmlns:wpi="http://schemas.microsoft.com/office/word/2010/wordprocessingInk" xmlns:wne="http://schemas.microsoft.com/office/word/2006/wordml" xmlns:wps="http://schemas.microsoft.com/office/word/2010/wordprocessingShape" mc:Ignorable="w14 w15 w16se w16cid wp14">
+  <w:abstractNum w:abstractNumId="0" w15:restartNumberingAfterBreak="0">
     <w:nsid w:val="30445066"/>
     <w:multiLevelType w:val="hybridMultilevel"/>
     <w:tmpl w:val="F8BE261C"/>
@@ -459,7 +677,7 @@
       </w:pPr>
     </w:lvl>
   </w:abstractNum>
-  <w:abstractNum w:abstractNumId="1">
+  <w:abstractNum w:abstractNumId="1" w15:restartNumberingAfterBreak="0">
     <w:nsid w:val="7097288E"/>
     <w:multiLevelType w:val="hybridMultilevel"/>
     <w:tmpl w:val="F4C860C2"/>
@@ -555,7 +773,7 @@
 </file>
 
 <file path=word/styles.xml><?xml version="1.0" encoding="utf-8"?>
-<w:styles xmlns:mc="http://schemas.openxmlformats.org/markup-compatibility/2006" xmlns:r="http://schemas.openxmlformats.org/officeDocument/2006/relationships" xmlns:w="http://schemas.openxmlformats.org/wordprocessingml/2006/main" xmlns:w14="http://schemas.microsoft.com/office/word/2010/wordml" xmlns:w15="http://schemas.microsoft.com/office/word/2012/wordml" mc:Ignorable="w14 w15">
+<w:styles xmlns:mc="http://schemas.openxmlformats.org/markup-compatibility/2006" xmlns:r="http://schemas.openxmlformats.org/officeDocument/2006/relationships" xmlns:w="http://schemas.openxmlformats.org/wordprocessingml/2006/main" xmlns:w14="http://schemas.microsoft.com/office/word/2010/wordml" xmlns:w15="http://schemas.microsoft.com/office/word/2012/wordml" xmlns:w16cid="http://schemas.microsoft.com/office/word/2016/wordml/cid" xmlns:w16se="http://schemas.microsoft.com/office/word/2015/wordml/symex" mc:Ignorable="w14 w15 w16se w16cid">
   <w:docDefaults>
     <w:rPrDefault>
       <w:rPr>
@@ -571,7 +789,7 @@
       </w:pPr>
     </w:pPrDefault>
   </w:docDefaults>
-  <w:latentStyles w:defLockedState="0" w:defUIPriority="99" w:defSemiHidden="0" w:defUnhideWhenUsed="0" w:defQFormat="0" w:count="371">
+  <w:latentStyles w:defLockedState="0" w:defUIPriority="99" w:defSemiHidden="0" w:defUnhideWhenUsed="0" w:defQFormat="0" w:count="375">
     <w:lsdException w:name="Normal" w:uiPriority="0" w:qFormat="1"/>
     <w:lsdException w:name="heading 1" w:uiPriority="9" w:qFormat="1"/>
     <w:lsdException w:name="heading 2" w:semiHidden="1" w:uiPriority="9" w:unhideWhenUsed="1" w:qFormat="1"/>
@@ -677,7 +895,6 @@
     <w:lsdException w:name="HTML Sample" w:semiHidden="1" w:unhideWhenUsed="1"/>
     <w:lsdException w:name="HTML Typewriter" w:semiHidden="1" w:unhideWhenUsed="1"/>
     <w:lsdException w:name="HTML Variable" w:semiHidden="1" w:unhideWhenUsed="1"/>
-    <w:lsdException w:name="Normal Table" w:semiHidden="1" w:unhideWhenUsed="1"/>
     <w:lsdException w:name="annotation subject" w:semiHidden="1" w:unhideWhenUsed="1"/>
     <w:lsdException w:name="No List" w:semiHidden="1" w:unhideWhenUsed="1"/>
     <w:lsdException w:name="Outline List 1" w:semiHidden="1" w:unhideWhenUsed="1"/>
@@ -721,10 +938,8 @@
     <w:lsdException w:name="Table Elegant" w:semiHidden="1" w:unhideWhenUsed="1"/>
     <w:lsdException w:name="Table Professional" w:semiHidden="1" w:unhideWhenUsed="1"/>
     <w:lsdException w:name="Table Subtle 1" w:semiHidden="1" w:unhideWhenUsed="1"/>
-    <w:lsdException w:name="Table Subtle 2" w:semiHidden="1" w:unhideWhenUsed="1"/>
     <w:lsdException w:name="Table Web 1" w:semiHidden="1" w:unhideWhenUsed="1"/>
     <w:lsdException w:name="Table Web 2" w:semiHidden="1" w:unhideWhenUsed="1"/>
-    <w:lsdException w:name="Table Web 3" w:semiHidden="1" w:unhideWhenUsed="1"/>
     <w:lsdException w:name="Balloon Text" w:semiHidden="1" w:unhideWhenUsed="1"/>
     <w:lsdException w:name="Table Grid" w:uiPriority="39"/>
     <w:lsdException w:name="Table Theme" w:semiHidden="1" w:unhideWhenUsed="1"/>
@@ -943,6 +1158,10 @@
     <w:lsdException w:name="List Table 5 Dark Accent 6" w:uiPriority="50"/>
     <w:lsdException w:name="List Table 6 Colorful Accent 6" w:uiPriority="51"/>
     <w:lsdException w:name="List Table 7 Colorful Accent 6" w:uiPriority="52"/>
+    <w:lsdException w:name="Mention" w:semiHidden="1" w:unhideWhenUsed="1"/>
+    <w:lsdException w:name="Smart Hyperlink" w:semiHidden="1" w:unhideWhenUsed="1"/>
+    <w:lsdException w:name="Hashtag" w:semiHidden="1" w:unhideWhenUsed="1"/>
+    <w:lsdException w:name="Unresolved Mention" w:semiHidden="1" w:unhideWhenUsed="1"/>
   </w:latentStyles>
   <w:style w:type="paragraph" w:default="1" w:styleId="Normal">
     <w:name w:val="Normal"/>
@@ -996,6 +1215,18 @@
       <w:ind w:left="720"/>
       <w:contextualSpacing/>
     </w:pPr>
+  </w:style>
+  <w:style w:type="character" w:styleId="UnresolvedMention">
+    <w:name w:val="Unresolved Mention"/>
+    <w:basedOn w:val="DefaultParagraphFont"/>
+    <w:uiPriority w:val="99"/>
+    <w:semiHidden/>
+    <w:unhideWhenUsed/>
+    <w:rsid w:val="00793CED"/>
+    <w:rPr>
+      <w:color w:val="808080"/>
+      <w:shd w:val="clear" w:color="auto" w:fill="E6E6E6"/>
+    </w:rPr>
   </w:style>
 </w:styles>
 </file>
@@ -1266,7 +1497,7 @@
 </file>
 
 <file path=customXml/itemProps1.xml><?xml version="1.0" encoding="utf-8"?>
-<ds:datastoreItem xmlns:ds="http://schemas.openxmlformats.org/officeDocument/2006/customXml" ds:itemID="{AA1806CD-BB9F-4F9B-960E-2D2319345994}">
+<ds:datastoreItem xmlns:ds="http://schemas.openxmlformats.org/officeDocument/2006/customXml" ds:itemID="{59FFFF91-26CA-4075-934F-0D4814158AB7}">
   <ds:schemaRefs>
     <ds:schemaRef ds:uri="http://schemas.openxmlformats.org/officeDocument/2006/bibliography"/>
   </ds:schemaRefs>

</xml_diff>